<commit_message>
Added a section about changing folder connection
</commit_message>
<xml_diff>
--- a/How To - Sync.docx
+++ b/How To - Sync.docx
@@ -617,14 +617,6 @@
     </w:p>
     <w:p>
       <w:pPr>
-        <w:ind w:right="4"/>
-        <w:rPr>
-          <w:u w:val="single"/>
-        </w:rPr>
-      </w:pPr>
-    </w:p>
-    <w:p>
-      <w:pPr>
         <w:pStyle w:val="Heading2"/>
         <w:rPr>
           <w:b/>
@@ -639,7 +631,23 @@
           <w:u w:val="single"/>
         </w:rPr>
         <w:lastRenderedPageBreak/>
-        <w:t xml:space="preserve">Inviting a use to a Share Folder </w:t>
+        <w:t>Inviting a use</w:t>
+      </w:r>
+      <w:r>
+        <w:rPr>
+          <w:b/>
+          <w:bCs/>
+          <w:u w:val="single"/>
+        </w:rPr>
+        <w:t>r</w:t>
+      </w:r>
+      <w:r>
+        <w:rPr>
+          <w:b/>
+          <w:bCs/>
+          <w:u w:val="single"/>
+        </w:rPr>
+        <w:t xml:space="preserve"> to a Share Folder </w:t>
       </w:r>
     </w:p>
     <w:p>
@@ -783,8 +791,8 @@
           <w:noProof/>
         </w:rPr>
         <w:drawing>
-          <wp:inline distT="0" distB="0" distL="0" distR="0" wp14:anchorId="3A36B21D" wp14:editId="5F5BCD8A">
-            <wp:extent cx="4369071" cy="4202430"/>
+          <wp:inline distT="0" distB="0" distL="0" distR="0" wp14:anchorId="3A36B21D" wp14:editId="2C06CD96">
+            <wp:extent cx="3240163" cy="3116580"/>
             <wp:effectExtent l="0" t="0" r="0" b="7620"/>
             <wp:docPr id="27" name="Picture 27"/>
             <wp:cNvGraphicFramePr>
@@ -806,7 +814,7 @@
                   <pic:spPr>
                     <a:xfrm>
                       <a:off x="0" y="0"/>
-                      <a:ext cx="4371752" cy="4205009"/>
+                      <a:ext cx="3245907" cy="3122105"/>
                     </a:xfrm>
                     <a:prstGeom prst="rect">
                       <a:avLst/>
@@ -820,6 +828,12 @@
       </w:r>
     </w:p>
     <w:p/>
+    <w:p/>
+    <w:p/>
+    <w:p/>
+    <w:p/>
+    <w:p/>
+    <w:p/>
     <w:p>
       <w:pPr>
         <w:pStyle w:val="ListParagraph"/>
@@ -862,7 +876,6 @@
         <w:rPr>
           <w:noProof/>
         </w:rPr>
-        <w:lastRenderedPageBreak/>
         <w:drawing>
           <wp:inline distT="0" distB="0" distL="0" distR="0" wp14:anchorId="5FE9059E" wp14:editId="09895A1D">
             <wp:extent cx="4819650" cy="4517906"/>
@@ -919,6 +932,14 @@
       </w:r>
     </w:p>
     <w:p/>
+    <w:p/>
+    <w:p/>
+    <w:p/>
+    <w:p/>
+    <w:p/>
+    <w:p/>
+    <w:p/>
+    <w:p/>
     <w:p>
       <w:pPr>
         <w:pStyle w:val="Heading2"/>
@@ -934,6 +955,466 @@
           <w:bCs/>
           <w:u w:val="single"/>
         </w:rPr>
+        <w:lastRenderedPageBreak/>
+        <w:t xml:space="preserve">Changing the Save </w:t>
+      </w:r>
+      <w:r>
+        <w:rPr>
+          <w:b/>
+          <w:bCs/>
+          <w:u w:val="single"/>
+        </w:rPr>
+        <w:t>L</w:t>
+      </w:r>
+      <w:r>
+        <w:rPr>
+          <w:b/>
+          <w:bCs/>
+          <w:u w:val="single"/>
+        </w:rPr>
+        <w:t xml:space="preserve">ocation of </w:t>
+      </w:r>
+      <w:r>
+        <w:rPr>
+          <w:b/>
+          <w:bCs/>
+          <w:u w:val="single"/>
+        </w:rPr>
+        <w:t>the Sync Folder</w:t>
+      </w:r>
+    </w:p>
+    <w:p>
+      <w:hyperlink r:id="rId14" w:history="1">
+        <w:r>
+          <w:rPr>
+            <w:rStyle w:val="Hyperlink"/>
+          </w:rPr>
+          <w:t>https://www.sync.com/help/moving-your-sync-folder-to-a-new-location/</w:t>
+        </w:r>
+      </w:hyperlink>
+    </w:p>
+    <w:p>
+      <w:pPr>
+        <w:pStyle w:val="ListParagraph"/>
+        <w:numPr>
+          <w:ilvl w:val="0"/>
+          <w:numId w:val="7"/>
+        </w:numPr>
+      </w:pPr>
+      <w:r>
+        <w:t>Click the Sync icon on the Windows system tray or the Mac menu bar.</w:t>
+      </w:r>
+    </w:p>
+    <w:p>
+      <w:r>
+        <w:rPr>
+          <w:noProof/>
+        </w:rPr>
+        <w:drawing>
+          <wp:inline distT="0" distB="0" distL="0" distR="0" wp14:anchorId="2DF50DD8" wp14:editId="540459CA">
+            <wp:extent cx="2701023" cy="2796540"/>
+            <wp:effectExtent l="0" t="0" r="4445" b="3810"/>
+            <wp:docPr id="5" name="Picture 5"/>
+            <wp:cNvGraphicFramePr>
+              <a:graphicFrameLocks xmlns:a="http://schemas.openxmlformats.org/drawingml/2006/main" noChangeAspect="1"/>
+            </wp:cNvGraphicFramePr>
+            <a:graphic xmlns:a="http://schemas.openxmlformats.org/drawingml/2006/main">
+              <a:graphicData uri="http://schemas.openxmlformats.org/drawingml/2006/picture">
+                <pic:pic xmlns:pic="http://schemas.openxmlformats.org/drawingml/2006/picture">
+                  <pic:nvPicPr>
+                    <pic:cNvPr id="1" name=""/>
+                    <pic:cNvPicPr/>
+                  </pic:nvPicPr>
+                  <pic:blipFill>
+                    <a:blip r:embed="rId15"/>
+                    <a:stretch>
+                      <a:fillRect/>
+                    </a:stretch>
+                  </pic:blipFill>
+                  <pic:spPr>
+                    <a:xfrm>
+                      <a:off x="0" y="0"/>
+                      <a:ext cx="2731796" cy="2828401"/>
+                    </a:xfrm>
+                    <a:prstGeom prst="rect">
+                      <a:avLst/>
+                    </a:prstGeom>
+                  </pic:spPr>
+                </pic:pic>
+              </a:graphicData>
+            </a:graphic>
+          </wp:inline>
+        </w:drawing>
+      </w:r>
+    </w:p>
+    <w:p>
+      <w:pPr>
+        <w:pStyle w:val="ListParagraph"/>
+        <w:numPr>
+          <w:ilvl w:val="0"/>
+          <w:numId w:val="7"/>
+        </w:numPr>
+      </w:pPr>
+      <w:r>
+        <w:t>Click the Settings icon (cog) and select Pause Sync.</w:t>
+      </w:r>
+    </w:p>
+    <w:p>
+      <w:r>
+        <w:rPr>
+          <w:noProof/>
+        </w:rPr>
+        <w:drawing>
+          <wp:anchor distT="0" distB="0" distL="0" distR="0" simplePos="0" relativeHeight="251664384" behindDoc="0" locked="0" layoutInCell="1" allowOverlap="0" wp14:anchorId="09609497" wp14:editId="2F38C6C7">
+            <wp:simplePos x="0" y="0"/>
+            <wp:positionH relativeFrom="margin">
+              <wp:posOffset>-767080</wp:posOffset>
+            </wp:positionH>
+            <wp:positionV relativeFrom="line">
+              <wp:posOffset>1496695</wp:posOffset>
+            </wp:positionV>
+            <wp:extent cx="629920" cy="723900"/>
+            <wp:effectExtent l="0" t="0" r="0" b="0"/>
+            <wp:wrapSquare wrapText="bothSides"/>
+            <wp:docPr id="8" name="Picture 8" descr="Icon&#10;&#10;Description automatically generated"/>
+            <wp:cNvGraphicFramePr>
+              <a:graphicFrameLocks xmlns:a="http://schemas.openxmlformats.org/drawingml/2006/main" noChangeAspect="1"/>
+            </wp:cNvGraphicFramePr>
+            <a:graphic xmlns:a="http://schemas.openxmlformats.org/drawingml/2006/main">
+              <a:graphicData uri="http://schemas.openxmlformats.org/drawingml/2006/picture">
+                <pic:pic xmlns:pic="http://schemas.openxmlformats.org/drawingml/2006/picture">
+                  <pic:nvPicPr>
+                    <pic:cNvPr id="8" name="Picture 8" descr="Icon&#10;&#10;Description automatically generated"/>
+                    <pic:cNvPicPr>
+                      <a:picLocks noChangeAspect="1" noChangeArrowheads="1"/>
+                    </pic:cNvPicPr>
+                  </pic:nvPicPr>
+                  <pic:blipFill>
+                    <a:blip r:embed="rId16">
+                      <a:extLst>
+                        <a:ext uri="{28A0092B-C50C-407E-A947-70E740481C1C}">
+                          <a14:useLocalDpi xmlns:a14="http://schemas.microsoft.com/office/drawing/2010/main" val="0"/>
+                        </a:ext>
+                      </a:extLst>
+                    </a:blip>
+                    <a:srcRect/>
+                    <a:stretch>
+                      <a:fillRect/>
+                    </a:stretch>
+                  </pic:blipFill>
+                  <pic:spPr bwMode="auto">
+                    <a:xfrm>
+                      <a:off x="0" y="0"/>
+                      <a:ext cx="629920" cy="723900"/>
+                    </a:xfrm>
+                    <a:prstGeom prst="rect">
+                      <a:avLst/>
+                    </a:prstGeom>
+                    <a:noFill/>
+                    <a:ln>
+                      <a:noFill/>
+                    </a:ln>
+                  </pic:spPr>
+                </pic:pic>
+              </a:graphicData>
+            </a:graphic>
+            <wp14:sizeRelH relativeFrom="page">
+              <wp14:pctWidth>0</wp14:pctWidth>
+            </wp14:sizeRelH>
+            <wp14:sizeRelV relativeFrom="page">
+              <wp14:pctHeight>0</wp14:pctHeight>
+            </wp14:sizeRelV>
+          </wp:anchor>
+        </w:drawing>
+      </w:r>
+      <w:r>
+        <w:rPr>
+          <w:noProof/>
+        </w:rPr>
+        <w:drawing>
+          <wp:inline distT="0" distB="0" distL="0" distR="0" wp14:anchorId="7291A56B" wp14:editId="11EEBB73">
+            <wp:extent cx="1508760" cy="1593931"/>
+            <wp:effectExtent l="0" t="0" r="0" b="6350"/>
+            <wp:docPr id="6" name="Picture 6" descr="Graphical user interface, text, application&#10;&#10;Description automatically generated"/>
+            <wp:cNvGraphicFramePr>
+              <a:graphicFrameLocks xmlns:a="http://schemas.openxmlformats.org/drawingml/2006/main" noChangeAspect="1"/>
+            </wp:cNvGraphicFramePr>
+            <a:graphic xmlns:a="http://schemas.openxmlformats.org/drawingml/2006/main">
+              <a:graphicData uri="http://schemas.openxmlformats.org/drawingml/2006/picture">
+                <pic:pic xmlns:pic="http://schemas.openxmlformats.org/drawingml/2006/picture">
+                  <pic:nvPicPr>
+                    <pic:cNvPr id="6" name="Picture 6" descr="Graphical user interface, text, application&#10;&#10;Description automatically generated"/>
+                    <pic:cNvPicPr/>
+                  </pic:nvPicPr>
+                  <pic:blipFill>
+                    <a:blip r:embed="rId17"/>
+                    <a:stretch>
+                      <a:fillRect/>
+                    </a:stretch>
+                  </pic:blipFill>
+                  <pic:spPr>
+                    <a:xfrm>
+                      <a:off x="0" y="0"/>
+                      <a:ext cx="1512478" cy="1597859"/>
+                    </a:xfrm>
+                    <a:prstGeom prst="rect">
+                      <a:avLst/>
+                    </a:prstGeom>
+                  </pic:spPr>
+                </pic:pic>
+              </a:graphicData>
+            </a:graphic>
+          </wp:inline>
+        </w:drawing>
+      </w:r>
+    </w:p>
+    <w:p>
+      <w:pPr>
+        <w:pStyle w:val="ListParagraph"/>
+        <w:numPr>
+          <w:ilvl w:val="0"/>
+          <w:numId w:val="7"/>
+        </w:numPr>
+      </w:pPr>
+      <w:r>
+        <w:rPr>
+          <w:noProof/>
+        </w:rPr>
+        <mc:AlternateContent>
+          <mc:Choice Requires="wps">
+            <w:drawing>
+              <wp:anchor distT="0" distB="0" distL="114300" distR="114300" simplePos="0" relativeHeight="251665408" behindDoc="0" locked="0" layoutInCell="1" allowOverlap="1" wp14:anchorId="70285F73" wp14:editId="1342E44C">
+                <wp:simplePos x="0" y="0"/>
+                <wp:positionH relativeFrom="column">
+                  <wp:posOffset>-139700</wp:posOffset>
+                </wp:positionH>
+                <wp:positionV relativeFrom="paragraph">
+                  <wp:posOffset>78740</wp:posOffset>
+                </wp:positionV>
+                <wp:extent cx="360680" cy="15240"/>
+                <wp:effectExtent l="38100" t="76200" r="0" b="80010"/>
+                <wp:wrapNone/>
+                <wp:docPr id="9" name="Straight Arrow Connector 9"/>
+                <wp:cNvGraphicFramePr/>
+                <a:graphic xmlns:a="http://schemas.openxmlformats.org/drawingml/2006/main">
+                  <a:graphicData uri="http://schemas.microsoft.com/office/word/2010/wordprocessingShape">
+                    <wps:wsp>
+                      <wps:cNvCnPr/>
+                      <wps:spPr>
+                        <a:xfrm flipH="1" flipV="1">
+                          <a:off x="0" y="0"/>
+                          <a:ext cx="360680" cy="15240"/>
+                        </a:xfrm>
+                        <a:prstGeom prst="straightConnector1">
+                          <a:avLst/>
+                        </a:prstGeom>
+                        <a:ln w="19050">
+                          <a:solidFill>
+                            <a:schemeClr val="accent1">
+                              <a:lumMod val="50000"/>
+                            </a:schemeClr>
+                          </a:solidFill>
+                          <a:tailEnd type="triangle"/>
+                        </a:ln>
+                      </wps:spPr>
+                      <wps:style>
+                        <a:lnRef idx="1">
+                          <a:schemeClr val="accent1"/>
+                        </a:lnRef>
+                        <a:fillRef idx="0">
+                          <a:schemeClr val="accent1"/>
+                        </a:fillRef>
+                        <a:effectRef idx="0">
+                          <a:schemeClr val="accent1"/>
+                        </a:effectRef>
+                        <a:fontRef idx="minor">
+                          <a:schemeClr val="tx1"/>
+                        </a:fontRef>
+                      </wps:style>
+                      <wps:bodyPr/>
+                    </wps:wsp>
+                  </a:graphicData>
+                </a:graphic>
+              </wp:anchor>
+            </w:drawing>
+          </mc:Choice>
+          <mc:Fallback>
+            <w:pict>
+              <v:shapetype w14:anchorId="367AEF6A" id="_x0000_t32" coordsize="21600,21600" o:spt="32" o:oned="t" path="m,l21600,21600e" filled="f">
+                <v:path arrowok="t" fillok="f" o:connecttype="none"/>
+                <o:lock v:ext="edit" shapetype="t"/>
+              </v:shapetype>
+              <v:shape id="Straight Arrow Connector 9" o:spid="_x0000_s1026" type="#_x0000_t32" style="position:absolute;margin-left:-11pt;margin-top:6.2pt;width:28.4pt;height:1.2pt;flip:x y;z-index:251665408;visibility:visible;mso-wrap-style:square;mso-wrap-distance-left:9pt;mso-wrap-distance-top:0;mso-wrap-distance-right:9pt;mso-wrap-distance-bottom:0;mso-position-horizontal:absolute;mso-position-horizontal-relative:text;mso-position-vertical:absolute;mso-position-vertical-relative:text" o:gfxdata="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" strokecolor="#1f3763 [1604]" strokeweight="1.5pt">
+                <v:stroke endarrow="block" joinstyle="miter"/>
+              </v:shape>
+            </w:pict>
+          </mc:Fallback>
+        </mc:AlternateContent>
+      </w:r>
+      <w:r>
+        <w:t>Make sure that you have paused Sync.  The icon in the tray (drive to it the same as Step 1 and 2) should look like it does on the left.</w:t>
+      </w:r>
+    </w:p>
+    <w:p>
+      <w:pPr>
+        <w:pStyle w:val="ListParagraph"/>
+        <w:numPr>
+          <w:ilvl w:val="0"/>
+          <w:numId w:val="7"/>
+        </w:numPr>
+      </w:pPr>
+      <w:r>
+        <w:t>Cut and paste your Sync folder into the new location.</w:t>
+      </w:r>
+    </w:p>
+    <w:p>
+      <w:pPr>
+        <w:pStyle w:val="ListParagraph"/>
+        <w:numPr>
+          <w:ilvl w:val="0"/>
+          <w:numId w:val="7"/>
+        </w:numPr>
+      </w:pPr>
+      <w:r>
+        <w:t xml:space="preserve">Resume Sync the same way you paused Sync (step 1 and 2) </w:t>
+      </w:r>
+    </w:p>
+    <w:p>
+      <w:pPr>
+        <w:pStyle w:val="ListParagraph"/>
+        <w:numPr>
+          <w:ilvl w:val="0"/>
+          <w:numId w:val="7"/>
+        </w:numPr>
+      </w:pPr>
+      <w:r>
+        <w:t>A screen will pop up -&gt; click next</w:t>
+      </w:r>
+    </w:p>
+    <w:p>
+      <w:pPr>
+        <w:pStyle w:val="ListParagraph"/>
+      </w:pPr>
+      <w:r>
+        <w:drawing>
+          <wp:inline distT="0" distB="0" distL="0" distR="0" wp14:anchorId="7A5008FA" wp14:editId="7B9F1DEC">
+            <wp:extent cx="2883876" cy="1463040"/>
+            <wp:effectExtent l="0" t="0" r="0" b="3810"/>
+            <wp:docPr id="10" name="Picture 10" descr="Graphical user interface, text, application, email&#10;&#10;Description automatically generated"/>
+            <wp:cNvGraphicFramePr>
+              <a:graphicFrameLocks xmlns:a="http://schemas.openxmlformats.org/drawingml/2006/main" noChangeAspect="1"/>
+            </wp:cNvGraphicFramePr>
+            <a:graphic xmlns:a="http://schemas.openxmlformats.org/drawingml/2006/main">
+              <a:graphicData uri="http://schemas.openxmlformats.org/drawingml/2006/picture">
+                <pic:pic xmlns:pic="http://schemas.openxmlformats.org/drawingml/2006/picture">
+                  <pic:nvPicPr>
+                    <pic:cNvPr id="10" name="Picture 10" descr="Graphical user interface, text, application, email&#10;&#10;Description automatically generated"/>
+                    <pic:cNvPicPr/>
+                  </pic:nvPicPr>
+                  <pic:blipFill>
+                    <a:blip r:embed="rId18"/>
+                    <a:stretch>
+                      <a:fillRect/>
+                    </a:stretch>
+                  </pic:blipFill>
+                  <pic:spPr>
+                    <a:xfrm>
+                      <a:off x="0" y="0"/>
+                      <a:ext cx="2889818" cy="1466054"/>
+                    </a:xfrm>
+                    <a:prstGeom prst="rect">
+                      <a:avLst/>
+                    </a:prstGeom>
+                  </pic:spPr>
+                </pic:pic>
+              </a:graphicData>
+            </a:graphic>
+          </wp:inline>
+        </w:drawing>
+      </w:r>
+    </w:p>
+    <w:p>
+      <w:pPr>
+        <w:pStyle w:val="ListParagraph"/>
+        <w:numPr>
+          <w:ilvl w:val="0"/>
+          <w:numId w:val="7"/>
+        </w:numPr>
+      </w:pPr>
+      <w:r>
+        <w:lastRenderedPageBreak/>
+        <w:t>Another screen will show up.  Find and select the Sync folder in its new location.</w:t>
+      </w:r>
+    </w:p>
+    <w:p>
+      <w:pPr>
+        <w:ind w:left="360"/>
+      </w:pPr>
+      <w:r>
+        <w:drawing>
+          <wp:inline distT="0" distB="0" distL="0" distR="0" wp14:anchorId="3C53F79E" wp14:editId="06562C67">
+            <wp:extent cx="5943600" cy="3436620"/>
+            <wp:effectExtent l="0" t="0" r="0" b="0"/>
+            <wp:docPr id="16" name="Picture 16" descr="Graphical user interface, application&#10;&#10;Description automatically generated"/>
+            <wp:cNvGraphicFramePr>
+              <a:graphicFrameLocks xmlns:a="http://schemas.openxmlformats.org/drawingml/2006/main" noChangeAspect="1"/>
+            </wp:cNvGraphicFramePr>
+            <a:graphic xmlns:a="http://schemas.openxmlformats.org/drawingml/2006/main">
+              <a:graphicData uri="http://schemas.openxmlformats.org/drawingml/2006/picture">
+                <pic:pic xmlns:pic="http://schemas.openxmlformats.org/drawingml/2006/picture">
+                  <pic:nvPicPr>
+                    <pic:cNvPr id="16" name="Picture 16" descr="Graphical user interface, application&#10;&#10;Description automatically generated"/>
+                    <pic:cNvPicPr/>
+                  </pic:nvPicPr>
+                  <pic:blipFill>
+                    <a:blip r:embed="rId19"/>
+                    <a:stretch>
+                      <a:fillRect/>
+                    </a:stretch>
+                  </pic:blipFill>
+                  <pic:spPr>
+                    <a:xfrm>
+                      <a:off x="0" y="0"/>
+                      <a:ext cx="5943600" cy="3436620"/>
+                    </a:xfrm>
+                    <a:prstGeom prst="rect">
+                      <a:avLst/>
+                    </a:prstGeom>
+                  </pic:spPr>
+                </pic:pic>
+              </a:graphicData>
+            </a:graphic>
+          </wp:inline>
+        </w:drawing>
+      </w:r>
+    </w:p>
+    <w:p>
+      <w:pPr>
+        <w:pStyle w:val="ListParagraph"/>
+        <w:numPr>
+          <w:ilvl w:val="0"/>
+          <w:numId w:val="7"/>
+        </w:numPr>
+      </w:pPr>
+      <w:r>
+        <w:t>Make sure that Sync is working (Step 1 or 2 with icon Indexing or In Sync – see tips and trick “Is the Sync App working?”)</w:t>
+      </w:r>
+    </w:p>
+    <w:p>
+      <w:pPr>
+        <w:pStyle w:val="Heading2"/>
+        <w:rPr>
+          <w:b/>
+          <w:bCs/>
+          <w:u w:val="single"/>
+        </w:rPr>
+      </w:pPr>
+      <w:r>
+        <w:rPr>
+          <w:b/>
+          <w:bCs/>
+          <w:u w:val="single"/>
+        </w:rPr>
         <w:t>Tips and Tricks</w:t>
       </w:r>
     </w:p>
@@ -942,7 +1423,7 @@
       <w:r>
         <w:t xml:space="preserve">This section takes largely from the Sync.com help - </w:t>
       </w:r>
-      <w:hyperlink r:id="rId14" w:history="1">
+      <w:hyperlink r:id="rId20" w:history="1">
         <w:r>
           <w:rPr>
             <w:rStyle w:val="Hyperlink"/>
@@ -958,7 +1439,7 @@
       <w:r>
         <w:t xml:space="preserve">For desktop application help - </w:t>
       </w:r>
-      <w:hyperlink r:id="rId15" w:history="1">
+      <w:hyperlink r:id="rId21" w:history="1">
         <w:r>
           <w:rPr>
             <w:rStyle w:val="Hyperlink"/>
@@ -968,7 +1449,6 @@
       </w:hyperlink>
     </w:p>
     <w:p/>
-    <w:p/>
     <w:p>
       <w:pPr>
         <w:pStyle w:val="Heading3"/>
@@ -980,7 +1460,6 @@
         <w:rPr>
           <w:u w:val="single"/>
         </w:rPr>
-        <w:lastRenderedPageBreak/>
         <w:t>Is the Sync App working?</w:t>
       </w:r>
     </w:p>
@@ -1005,7 +1484,7 @@
                     <pic:cNvPicPr/>
                   </pic:nvPicPr>
                   <pic:blipFill>
-                    <a:blip r:embed="rId16"/>
+                    <a:blip r:embed="rId22"/>
                     <a:stretch>
                       <a:fillRect/>
                     </a:stretch>
@@ -1031,6 +1510,7 @@
         <w:pStyle w:val="NormalWeb"/>
       </w:pPr>
       <w:r>
+        <w:lastRenderedPageBreak/>
         <w:t>The app will display a status icon in the Windows system tray or Mac menu bar that shows overall syncing status.</w:t>
       </w:r>
     </w:p>
@@ -1080,7 +1560,7 @@
                     </pic:cNvPicPr>
                   </pic:nvPicPr>
                   <pic:blipFill>
-                    <a:blip r:embed="rId17">
+                    <a:blip r:embed="rId23">
                       <a:extLst>
                         <a:ext uri="{28A0092B-C50C-407E-A947-70E740481C1C}">
                           <a14:useLocalDpi xmlns:a14="http://schemas.microsoft.com/office/drawing/2010/main" val="0"/>
@@ -1120,7 +1600,7 @@
       <w:r>
         <w:t xml:space="preserve">The Sync status icon is located in the </w:t>
       </w:r>
-      <w:hyperlink r:id="rId18" w:anchor="syncapp" w:history="1">
+      <w:hyperlink r:id="rId24" w:anchor="syncapp" w:history="1">
         <w:r>
           <w:rPr>
             <w:rStyle w:val="Hyperlink"/>
@@ -1132,7 +1612,7 @@
       <w:r>
         <w:t xml:space="preserve"> or the </w:t>
       </w:r>
-      <w:hyperlink r:id="rId19" w:anchor="syncappmac" w:history="1">
+      <w:hyperlink r:id="rId25" w:anchor="syncappmac" w:history="1">
         <w:r>
           <w:rPr>
             <w:rStyle w:val="Hyperlink"/>
@@ -1194,7 +1674,7 @@
                     </pic:cNvPicPr>
                   </pic:nvPicPr>
                   <pic:blipFill>
-                    <a:blip r:embed="rId20">
+                    <a:blip r:embed="rId26">
                       <a:extLst>
                         <a:ext uri="{28A0092B-C50C-407E-A947-70E740481C1C}">
                           <a14:useLocalDpi xmlns:a14="http://schemas.microsoft.com/office/drawing/2010/main" val="0"/>
@@ -1284,7 +1764,7 @@
                     </pic:cNvPicPr>
                   </pic:nvPicPr>
                   <pic:blipFill>
-                    <a:blip r:embed="rId21">
+                    <a:blip r:embed="rId16">
                       <a:extLst>
                         <a:ext uri="{28A0092B-C50C-407E-A947-70E740481C1C}">
                           <a14:useLocalDpi xmlns:a14="http://schemas.microsoft.com/office/drawing/2010/main" val="0"/>
@@ -1392,7 +1872,7 @@
                     </pic:cNvPicPr>
                   </pic:nvPicPr>
                   <pic:blipFill>
-                    <a:blip r:embed="rId22">
+                    <a:blip r:embed="rId27">
                       <a:extLst>
                         <a:ext uri="{28A0092B-C50C-407E-A947-70E740481C1C}">
                           <a14:useLocalDpi xmlns:a14="http://schemas.microsoft.com/office/drawing/2010/main" val="0"/>
@@ -1480,7 +1960,6 @@
         </w:numPr>
       </w:pPr>
       <w:r>
-        <w:lastRenderedPageBreak/>
         <w:t>Click the Sync Icon</w:t>
       </w:r>
     </w:p>
@@ -1504,6 +1983,7 @@
         <w:rPr>
           <w:noProof/>
         </w:rPr>
+        <w:lastRenderedPageBreak/>
         <w:drawing>
           <wp:inline distT="0" distB="0" distL="0" distR="0" wp14:anchorId="15E598C6" wp14:editId="6BE87B31">
             <wp:extent cx="5943600" cy="4057015"/>
@@ -1520,7 +2000,7 @@
                     <pic:cNvPicPr/>
                   </pic:nvPicPr>
                   <pic:blipFill>
-                    <a:blip r:embed="rId23"/>
+                    <a:blip r:embed="rId28"/>
                     <a:stretch>
                       <a:fillRect/>
                     </a:stretch>
@@ -1587,7 +2067,7 @@
                     <pic:cNvPicPr/>
                   </pic:nvPicPr>
                   <pic:blipFill>
-                    <a:blip r:embed="rId24"/>
+                    <a:blip r:embed="rId29"/>
                     <a:stretch>
                       <a:fillRect/>
                     </a:stretch>
@@ -1673,7 +2153,7 @@
                     <pic:cNvPicPr/>
                   </pic:nvPicPr>
                   <pic:blipFill>
-                    <a:blip r:embed="rId25"/>
+                    <a:blip r:embed="rId30"/>
                     <a:stretch>
                       <a:fillRect/>
                     </a:stretch>
@@ -2126,6 +2606,95 @@
     </w:lvl>
   </w:abstractNum>
   <w:abstractNum w:abstractNumId="3" w15:restartNumberingAfterBreak="0">
+    <w:nsid w:val="3B93373C"/>
+    <w:multiLevelType w:val="hybridMultilevel"/>
+    <w:tmpl w:val="BBBEEE60"/>
+    <w:lvl w:ilvl="0" w:tplc="0409000F">
+      <w:start w:val="1"/>
+      <w:numFmt w:val="decimal"/>
+      <w:lvlText w:val="%1."/>
+      <w:lvlJc w:val="left"/>
+      <w:pPr>
+        <w:ind w:left="720" w:hanging="360"/>
+      </w:pPr>
+      <w:rPr>
+        <w:rFonts w:hint="default"/>
+      </w:rPr>
+    </w:lvl>
+    <w:lvl w:ilvl="1" w:tplc="04090019" w:tentative="1">
+      <w:start w:val="1"/>
+      <w:numFmt w:val="lowerLetter"/>
+      <w:lvlText w:val="%2."/>
+      <w:lvlJc w:val="left"/>
+      <w:pPr>
+        <w:ind w:left="1440" w:hanging="360"/>
+      </w:pPr>
+    </w:lvl>
+    <w:lvl w:ilvl="2" w:tplc="0409001B" w:tentative="1">
+      <w:start w:val="1"/>
+      <w:numFmt w:val="lowerRoman"/>
+      <w:lvlText w:val="%3."/>
+      <w:lvlJc w:val="right"/>
+      <w:pPr>
+        <w:ind w:left="2160" w:hanging="180"/>
+      </w:pPr>
+    </w:lvl>
+    <w:lvl w:ilvl="3" w:tplc="0409000F" w:tentative="1">
+      <w:start w:val="1"/>
+      <w:numFmt w:val="decimal"/>
+      <w:lvlText w:val="%4."/>
+      <w:lvlJc w:val="left"/>
+      <w:pPr>
+        <w:ind w:left="2880" w:hanging="360"/>
+      </w:pPr>
+    </w:lvl>
+    <w:lvl w:ilvl="4" w:tplc="04090019" w:tentative="1">
+      <w:start w:val="1"/>
+      <w:numFmt w:val="lowerLetter"/>
+      <w:lvlText w:val="%5."/>
+      <w:lvlJc w:val="left"/>
+      <w:pPr>
+        <w:ind w:left="3600" w:hanging="360"/>
+      </w:pPr>
+    </w:lvl>
+    <w:lvl w:ilvl="5" w:tplc="0409001B" w:tentative="1">
+      <w:start w:val="1"/>
+      <w:numFmt w:val="lowerRoman"/>
+      <w:lvlText w:val="%6."/>
+      <w:lvlJc w:val="right"/>
+      <w:pPr>
+        <w:ind w:left="4320" w:hanging="180"/>
+      </w:pPr>
+    </w:lvl>
+    <w:lvl w:ilvl="6" w:tplc="0409000F" w:tentative="1">
+      <w:start w:val="1"/>
+      <w:numFmt w:val="decimal"/>
+      <w:lvlText w:val="%7."/>
+      <w:lvlJc w:val="left"/>
+      <w:pPr>
+        <w:ind w:left="5040" w:hanging="360"/>
+      </w:pPr>
+    </w:lvl>
+    <w:lvl w:ilvl="7" w:tplc="04090019" w:tentative="1">
+      <w:start w:val="1"/>
+      <w:numFmt w:val="lowerLetter"/>
+      <w:lvlText w:val="%8."/>
+      <w:lvlJc w:val="left"/>
+      <w:pPr>
+        <w:ind w:left="5760" w:hanging="360"/>
+      </w:pPr>
+    </w:lvl>
+    <w:lvl w:ilvl="8" w:tplc="0409001B" w:tentative="1">
+      <w:start w:val="1"/>
+      <w:numFmt w:val="lowerRoman"/>
+      <w:lvlText w:val="%9."/>
+      <w:lvlJc w:val="right"/>
+      <w:pPr>
+        <w:ind w:left="6480" w:hanging="180"/>
+      </w:pPr>
+    </w:lvl>
+  </w:abstractNum>
+  <w:abstractNum w:abstractNumId="4" w15:restartNumberingAfterBreak="0">
     <w:nsid w:val="3CE141AD"/>
     <w:multiLevelType w:val="hybridMultilevel"/>
     <w:tmpl w:val="FD3A357C"/>
@@ -2214,7 +2783,7 @@
       </w:pPr>
     </w:lvl>
   </w:abstractNum>
-  <w:abstractNum w:abstractNumId="4" w15:restartNumberingAfterBreak="0">
+  <w:abstractNum w:abstractNumId="5" w15:restartNumberingAfterBreak="0">
     <w:nsid w:val="69204346"/>
     <w:multiLevelType w:val="hybridMultilevel"/>
     <w:tmpl w:val="01F67F16"/>
@@ -2303,7 +2872,7 @@
       </w:pPr>
     </w:lvl>
   </w:abstractNum>
-  <w:abstractNum w:abstractNumId="5" w15:restartNumberingAfterBreak="0">
+  <w:abstractNum w:abstractNumId="6" w15:restartNumberingAfterBreak="0">
     <w:nsid w:val="6D4A6D21"/>
     <w:multiLevelType w:val="hybridMultilevel"/>
     <w:tmpl w:val="6B26277E"/>
@@ -2402,13 +2971,16 @@
     <w:abstractNumId w:val="2"/>
   </w:num>
   <w:num w:numId="4" w16cid:durableId="1155872496">
-    <w:abstractNumId w:val="3"/>
+    <w:abstractNumId w:val="4"/>
   </w:num>
   <w:num w:numId="5" w16cid:durableId="2108309696">
+    <w:abstractNumId w:val="6"/>
+  </w:num>
+  <w:num w:numId="6" w16cid:durableId="1607732137">
     <w:abstractNumId w:val="5"/>
   </w:num>
-  <w:num w:numId="6" w16cid:durableId="1607732137">
-    <w:abstractNumId w:val="4"/>
+  <w:num w:numId="7" w16cid:durableId="1098981910">
+    <w:abstractNumId w:val="3"/>
   </w:num>
 </w:numbering>
 </file>

</xml_diff>

<commit_message>
Added C Drive Comment
</commit_message>
<xml_diff>
--- a/How To - Sync.docx
+++ b/How To - Sync.docx
@@ -154,7 +154,7 @@
           <w:ilvl w:val="1"/>
           <w:numId w:val="1"/>
         </w:numPr>
-        <w:ind w:left="0" w:right="4"/>
+        <w:ind w:right="4"/>
       </w:pPr>
       <w:r>
         <w:t xml:space="preserve">Installation </w:t>
@@ -209,13 +209,14 @@
           <w:ilvl w:val="1"/>
           <w:numId w:val="1"/>
         </w:numPr>
-        <w:ind w:left="0" w:right="4"/>
-        <w:rPr>
-          <w:u w:val="single"/>
-        </w:rPr>
-      </w:pPr>
-      <w:r>
-        <w:t>Get an individual to invite you to “share folders”</w:t>
+        <w:ind w:right="4"/>
+      </w:pPr>
+      <w:r>
+        <w:rPr>
+          <w:b/>
+          <w:bCs/>
+        </w:rPr>
+        <w:t>Make sure that the Sync folder on your computer is somewhere on the C: drive</w:t>
       </w:r>
     </w:p>
     <w:p>
@@ -225,7 +226,23 @@
           <w:ilvl w:val="1"/>
           <w:numId w:val="1"/>
         </w:numPr>
-        <w:ind w:left="0" w:right="4"/>
+        <w:ind w:right="4"/>
+        <w:rPr>
+          <w:u w:val="single"/>
+        </w:rPr>
+      </w:pPr>
+      <w:r>
+        <w:t>Get an individual to invite you to “share folders”</w:t>
+      </w:r>
+    </w:p>
+    <w:p>
+      <w:pPr>
+        <w:pStyle w:val="ListParagraph"/>
+        <w:numPr>
+          <w:ilvl w:val="1"/>
+          <w:numId w:val="1"/>
+        </w:numPr>
+        <w:ind w:right="4"/>
         <w:rPr>
           <w:u w:val="single"/>
         </w:rPr>
@@ -1296,6 +1313,9 @@
         <w:pStyle w:val="ListParagraph"/>
       </w:pPr>
       <w:r>
+        <w:rPr>
+          <w:noProof/>
+        </w:rPr>
         <w:drawing>
           <wp:inline distT="0" distB="0" distL="0" distR="0" wp14:anchorId="7A5008FA" wp14:editId="7B9F1DEC">
             <wp:extent cx="2883876" cy="1463040"/>
@@ -1351,6 +1371,9 @@
         <w:ind w:left="360"/>
       </w:pPr>
       <w:r>
+        <w:rPr>
+          <w:noProof/>
+        </w:rPr>
         <w:drawing>
           <wp:inline distT="0" distB="0" distL="0" distR="0" wp14:anchorId="3C53F79E" wp14:editId="06562C67">
             <wp:extent cx="5943600" cy="3436620"/>

</xml_diff>

<commit_message>
Added Moving Large Folders
Given the issues I created. I've added a line item to best practices about moving larger folders in Sync.
</commit_message>
<xml_diff>
--- a/How To - Sync.docx
+++ b/How To - Sync.docx
@@ -1527,6 +1527,9 @@
         <w:t xml:space="preserve"> – some of the files in this folder are cloud based and some are local.</w:t>
       </w:r>
       <w:r>
+        <w:rPr>
+          <w:noProof/>
+        </w:rPr>
         <w:drawing>
           <wp:inline distT="0" distB="0" distL="0" distR="0" wp14:anchorId="075C269F" wp14:editId="75426438">
             <wp:extent cx="600159" cy="219106"/>
@@ -1591,6 +1594,9 @@
         <w:t xml:space="preserve"> or all files in that folder are cloud based.</w:t>
       </w:r>
       <w:r>
+        <w:rPr>
+          <w:noProof/>
+        </w:rPr>
         <w:drawing>
           <wp:inline distT="0" distB="0" distL="0" distR="0" wp14:anchorId="51480B9E" wp14:editId="53F294C6">
             <wp:extent cx="828791" cy="200053"/>
@@ -1644,10 +1650,7 @@
         <w:t xml:space="preserve">Nothing </w:t>
       </w:r>
       <w:r>
-        <w:t>–</w:t>
-      </w:r>
-      <w:r>
-        <w:t xml:space="preserve">That </w:t>
+        <w:t xml:space="preserve">–That </w:t>
       </w:r>
       <w:proofErr w:type="gramStart"/>
       <w:r>
@@ -1655,15 +1658,12 @@
       </w:r>
       <w:proofErr w:type="gramEnd"/>
       <w:r>
-        <w:t xml:space="preserve"> or all files in that folder are </w:t>
-      </w:r>
-      <w:r>
-        <w:t>local</w:t>
-      </w:r>
-      <w:r>
-        <w:t xml:space="preserve"> based.</w:t>
-      </w:r>
-      <w:r>
+        <w:t xml:space="preserve"> or all files in that folder are local based.</w:t>
+      </w:r>
+      <w:r>
+        <w:rPr>
+          <w:noProof/>
+        </w:rPr>
         <w:drawing>
           <wp:inline distT="0" distB="0" distL="0" distR="0" wp14:anchorId="2E2B3E67" wp14:editId="4C05B6D4">
             <wp:extent cx="990738" cy="228632"/>
@@ -1787,6 +1787,9 @@
     </w:p>
     <w:p>
       <w:r>
+        <w:rPr>
+          <w:noProof/>
+        </w:rPr>
         <w:drawing>
           <wp:inline distT="0" distB="0" distL="0" distR="0" wp14:anchorId="5F86EDC4" wp14:editId="4632D1A4">
             <wp:extent cx="2446101" cy="3558540"/>
@@ -1922,6 +1925,9 @@
         <w:ind w:left="1440"/>
       </w:pPr>
       <w:r>
+        <w:rPr>
+          <w:noProof/>
+        </w:rPr>
         <w:drawing>
           <wp:inline distT="0" distB="0" distL="0" distR="0" wp14:anchorId="51D6C75C" wp14:editId="37AB056A">
             <wp:extent cx="4677428" cy="4753638"/>
@@ -2937,7 +2943,184 @@
         <w:t xml:space="preserve"> go into Sync and edit via the file path.</w:t>
       </w:r>
     </w:p>
-    <w:p/>
+    <w:p>
+      <w:pPr>
+        <w:pStyle w:val="Heading2"/>
+      </w:pPr>
+      <w:r>
+        <w:t>Moving Large Folders</w:t>
+      </w:r>
+    </w:p>
+    <w:p>
+      <w:pPr>
+        <w:pStyle w:val="ListParagraph"/>
+        <w:numPr>
+          <w:ilvl w:val="3"/>
+          <w:numId w:val="6"/>
+        </w:numPr>
+        <w:ind w:left="426"/>
+      </w:pPr>
+      <w:r>
+        <w:t>Large folders should not be moved via your file/folder structure.  Instead, it should be moved via the website.</w:t>
+      </w:r>
+    </w:p>
+    <w:p>
+      <w:pPr>
+        <w:pStyle w:val="ListParagraph"/>
+        <w:numPr>
+          <w:ilvl w:val="3"/>
+          <w:numId w:val="6"/>
+        </w:numPr>
+        <w:ind w:left="426"/>
+      </w:pPr>
+      <w:r>
+        <w:t xml:space="preserve">To do so go to </w:t>
+      </w:r>
+      <w:proofErr w:type="gramStart"/>
+      <w:r>
+        <w:t>Sync.com</w:t>
+      </w:r>
+      <w:proofErr w:type="gramEnd"/>
+    </w:p>
+    <w:p>
+      <w:pPr>
+        <w:pStyle w:val="ListParagraph"/>
+        <w:numPr>
+          <w:ilvl w:val="3"/>
+          <w:numId w:val="6"/>
+        </w:numPr>
+        <w:ind w:left="426"/>
+      </w:pPr>
+      <w:r>
+        <w:t xml:space="preserve">Select the folder (or folders) and select </w:t>
+      </w:r>
+      <w:proofErr w:type="gramStart"/>
+      <w:r>
+        <w:t>move</w:t>
+      </w:r>
+      <w:proofErr w:type="gramEnd"/>
+    </w:p>
+    <w:p>
+      <w:pPr>
+        <w:pStyle w:val="ListParagraph"/>
+        <w:ind w:left="426"/>
+      </w:pPr>
+      <w:r>
+        <w:drawing>
+          <wp:inline distT="0" distB="0" distL="0" distR="0" wp14:anchorId="742B5086" wp14:editId="503A99C7">
+            <wp:extent cx="4788877" cy="1601920"/>
+            <wp:effectExtent l="0" t="0" r="0" b="0"/>
+            <wp:docPr id="31" name="Picture 31"/>
+            <wp:cNvGraphicFramePr>
+              <a:graphicFrameLocks xmlns:a="http://schemas.openxmlformats.org/drawingml/2006/main" noChangeAspect="1"/>
+            </wp:cNvGraphicFramePr>
+            <a:graphic xmlns:a="http://schemas.openxmlformats.org/drawingml/2006/main">
+              <a:graphicData uri="http://schemas.openxmlformats.org/drawingml/2006/picture">
+                <pic:pic xmlns:pic="http://schemas.openxmlformats.org/drawingml/2006/picture">
+                  <pic:nvPicPr>
+                    <pic:cNvPr id="1" name=""/>
+                    <pic:cNvPicPr/>
+                  </pic:nvPicPr>
+                  <pic:blipFill>
+                    <a:blip r:embed="rId37"/>
+                    <a:stretch>
+                      <a:fillRect/>
+                    </a:stretch>
+                  </pic:blipFill>
+                  <pic:spPr>
+                    <a:xfrm>
+                      <a:off x="0" y="0"/>
+                      <a:ext cx="4814743" cy="1610572"/>
+                    </a:xfrm>
+                    <a:prstGeom prst="rect">
+                      <a:avLst/>
+                    </a:prstGeom>
+                  </pic:spPr>
+                </pic:pic>
+              </a:graphicData>
+            </a:graphic>
+          </wp:inline>
+        </w:drawing>
+      </w:r>
+    </w:p>
+    <w:p>
+      <w:pPr>
+        <w:pStyle w:val="ListParagraph"/>
+        <w:numPr>
+          <w:ilvl w:val="0"/>
+          <w:numId w:val="6"/>
+        </w:numPr>
+      </w:pPr>
+      <w:r>
+        <w:t>A popup will appear</w:t>
+      </w:r>
+      <w:r>
+        <w:t>.  Drive to the folder that you want your folder to move to, and then click move.  A percent will appear, don’t close your browser till it is all moved over.</w:t>
+      </w:r>
+    </w:p>
+    <w:p>
+      <w:pPr>
+        <w:pStyle w:val="ListParagraph"/>
+        <w:ind w:left="360"/>
+      </w:pPr>
+      <w:r>
+        <w:drawing>
+          <wp:anchor distT="0" distB="0" distL="114300" distR="114300" simplePos="0" relativeHeight="251666432" behindDoc="0" locked="0" layoutInCell="1" allowOverlap="1" wp14:anchorId="27F4D314" wp14:editId="17191E42">
+            <wp:simplePos x="0" y="0"/>
+            <wp:positionH relativeFrom="column">
+              <wp:posOffset>-87923</wp:posOffset>
+            </wp:positionH>
+            <wp:positionV relativeFrom="paragraph">
+              <wp:posOffset>18513</wp:posOffset>
+            </wp:positionV>
+            <wp:extent cx="2684585" cy="3434318"/>
+            <wp:effectExtent l="0" t="0" r="1905" b="0"/>
+            <wp:wrapNone/>
+            <wp:docPr id="34" name="Picture 34"/>
+            <wp:cNvGraphicFramePr>
+              <a:graphicFrameLocks xmlns:a="http://schemas.openxmlformats.org/drawingml/2006/main" noChangeAspect="1"/>
+            </wp:cNvGraphicFramePr>
+            <a:graphic xmlns:a="http://schemas.openxmlformats.org/drawingml/2006/main">
+              <a:graphicData uri="http://schemas.openxmlformats.org/drawingml/2006/picture">
+                <pic:pic xmlns:pic="http://schemas.openxmlformats.org/drawingml/2006/picture">
+                  <pic:nvPicPr>
+                    <pic:cNvPr id="1" name=""/>
+                    <pic:cNvPicPr/>
+                  </pic:nvPicPr>
+                  <pic:blipFill>
+                    <a:blip r:embed="rId38" cstate="print">
+                      <a:extLst>
+                        <a:ext uri="{28A0092B-C50C-407E-A947-70E740481C1C}">
+                          <a14:useLocalDpi xmlns:a14="http://schemas.microsoft.com/office/drawing/2010/main" val="0"/>
+                        </a:ext>
+                      </a:extLst>
+                    </a:blip>
+                    <a:stretch>
+                      <a:fillRect/>
+                    </a:stretch>
+                  </pic:blipFill>
+                  <pic:spPr>
+                    <a:xfrm>
+                      <a:off x="0" y="0"/>
+                      <a:ext cx="2687675" cy="3438270"/>
+                    </a:xfrm>
+                    <a:prstGeom prst="rect">
+                      <a:avLst/>
+                    </a:prstGeom>
+                  </pic:spPr>
+                </pic:pic>
+              </a:graphicData>
+            </a:graphic>
+            <wp14:sizeRelH relativeFrom="margin">
+              <wp14:pctWidth>0</wp14:pctWidth>
+            </wp14:sizeRelH>
+            <wp14:sizeRelV relativeFrom="margin">
+              <wp14:pctHeight>0</wp14:pctHeight>
+            </wp14:sizeRelV>
+          </wp:anchor>
+        </w:drawing>
+      </w:r>
+    </w:p>
     <w:sectPr>
       <w:pgSz w:w="12240" w:h="15840"/>
       <w:pgMar w:top="1440" w:right="1440" w:bottom="1440" w:left="1440" w:header="708" w:footer="708" w:gutter="0"/>

</xml_diff>